<commit_message>
modificação no corpo do texto
</commit_message>
<xml_diff>
--- a/Teste.docx
+++ b/Teste.docx
@@ -10,11 +10,13 @@
     <w:p/>
     <w:p>
       <w:r>
-        <w:t>Teste2</w:t>
+        <w:t>Modificando o arquivo</w:t>
       </w:r>
       <w:bookmarkStart w:id="0" w:name="_GoBack"/>
       <w:bookmarkEnd w:id="0"/>
     </w:p>
+    <w:p/>
+    <w:p/>
     <w:sectPr>
       <w:pgSz w:w="11906" w:h="16838"/>
       <w:pgMar w:top="1417" w:right="1701" w:bottom="1417" w:left="1701" w:header="708" w:footer="708" w:gutter="0"/>

</xml_diff>